<commit_message>
Updated Judge link for "10.1. Abstract Classes and Intefaces"
</commit_message>
<xml_diff>
--- a/Courses/Software-Sciences/Module-1-OOP-New/10.1-Abstract-Classes-and-Interfaces-Basics/10.1-Abstract-Classes-and-Interfaces-Exercises.docx
+++ b/Courses/Software-Sciences/Module-1-OOP-New/10.1-Abstract-Classes-and-Interfaces-Basics/10.1-Abstract-Classes-and-Interfaces-Exercises.docx
@@ -81,18 +81,9 @@
           <w:rPr>
             <w:rStyle w:val="Hyperlink"/>
           </w:rPr>
-          <w:t>https://judge.softuni.bg/Contests/3165/Abstract-Classes-and-Interfaces</w:t>
+          <w:t>https://judge.softuni.org/Contests/Practice/Index/4066</w:t>
         </w:r>
       </w:hyperlink>
-    </w:p>
-    <w:p>
-      <w:pPr>
-        <w:rPr>
-          <w:rStyle w:val="Hyperlink"/>
-          <w:rFonts w:eastAsia="Times New Roman" w:cs="Arial"/>
-          <w:lang w:val="bg-BG"/>
-        </w:rPr>
-      </w:pPr>
     </w:p>
     <w:p>
       <w:pPr>
@@ -409,7 +400,6 @@
         <w:rPr>
           <w:lang w:val="bg-BG"/>
         </w:rPr>
-        <w:lastRenderedPageBreak/>
         <w:t>Примери</w:t>
       </w:r>
     </w:p>
@@ -544,6 +534,7 @@
                 <w:bCs/>
                 <w:noProof/>
               </w:rPr>
+              <w:lastRenderedPageBreak/>
               <w:t>4</w:t>
             </w:r>
           </w:p>
@@ -594,6 +585,7 @@
                 <w:noProof/>
                 <w:lang w:val="bg-BG"/>
               </w:rPr>
+              <w:lastRenderedPageBreak/>
               <w:t xml:space="preserve">   </w:t>
             </w:r>
             <w:r>
@@ -622,6 +614,7 @@
                 <w:noProof/>
                 <w:lang w:val="bg-BG"/>
               </w:rPr>
+              <w:lastRenderedPageBreak/>
               <w:t xml:space="preserve"> </w:t>
             </w:r>
             <w:r>
@@ -854,6 +847,7 @@
         <w:rPr>
           <w:lang w:val="bg-BG"/>
         </w:rPr>
+        <w:lastRenderedPageBreak/>
         <w:t>Решение</w:t>
       </w:r>
     </w:p>

</xml_diff>